<commit_message>
Added missing LevelUp sentence in Korean
</commit_message>
<xml_diff>
--- a/auxiliary/submission/Chinese Translation.docx
+++ b/auxiliary/submission/Chinese Translation.docx
@@ -1,23 +1,26 @@
 
 <file path=word/document.xml><?xml version="1.0" encoding="utf-8"?>
-<w:document xmlns:ve="http://schemas.openxmlformats.org/markup-compatibility/2006" xmlns:o="urn:schemas-microsoft-com:office:office" xmlns:r="http://schemas.openxmlformats.org/officeDocument/2006/relationships" xmlns:m="http://schemas.openxmlformats.org/officeDocument/2006/math" xmlns:v="urn:schemas-microsoft-com:vml" xmlns:wp="http://schemas.openxmlformats.org/drawingml/2006/wordprocessingDrawing" xmlns:w10="urn:schemas-microsoft-com:office:word" xmlns:w="http://schemas.openxmlformats.org/wordprocessingml/2006/main" xmlns:wne="http://schemas.microsoft.com/office/word/2006/wordml">
+<w:document xmlns:wpc="http://schemas.microsoft.com/office/word/2010/wordprocessingCanvas" xmlns:mo="http://schemas.microsoft.com/office/mac/office/2008/main" xmlns:mc="http://schemas.openxmlformats.org/markup-compatibility/2006" xmlns:mv="urn:schemas-microsoft-com:mac:vml" xmlns:o="urn:schemas-microsoft-com:office:office" xmlns:r="http://schemas.openxmlformats.org/officeDocument/2006/relationships" xmlns:m="http://schemas.openxmlformats.org/officeDocument/2006/math" xmlns:v="urn:schemas-microsoft-com:vml" xmlns:wp14="http://schemas.microsoft.com/office/word/2010/wordprocessingDrawing" xmlns:wp="http://schemas.openxmlformats.org/drawingml/2006/wordprocessingDrawing" xmlns:w10="urn:schemas-microsoft-com:office:word" xmlns:w="http://schemas.openxmlformats.org/wordprocessingml/2006/main" xmlns:w14="http://schemas.microsoft.com/office/word/2010/wordml" xmlns:wpg="http://schemas.microsoft.com/office/word/2010/wordprocessingGroup" xmlns:wpi="http://schemas.microsoft.com/office/word/2010/wordprocessingInk" xmlns:wne="http://schemas.microsoft.com/office/word/2006/wordml" xmlns:wps="http://schemas.microsoft.com/office/word/2010/wordprocessingShape" mc:Ignorable="w14 wp14">
   <w:body>
     <w:p>
       <w:pPr>
-        <w:pStyle w:val="a5"/>
-      </w:pPr>
+        <w:pStyle w:val="Title"/>
+      </w:pPr>
+      <w:proofErr w:type="spellStart"/>
       <w:r>
         <w:rPr>
           <w:rFonts w:ascii="宋体" w:eastAsia="宋体" w:hAnsi="宋体" w:hint="eastAsia"/>
         </w:rPr>
         <w:t>商店</w:t>
       </w:r>
+      <w:proofErr w:type="spellEnd"/>
       <w:r>
         <w:rPr>
           <w:rFonts w:ascii="宋体" w:eastAsia="宋体" w:hAnsi="宋体"/>
         </w:rPr>
         <w:t xml:space="preserve"> - </w:t>
       </w:r>
+      <w:proofErr w:type="spellStart"/>
       <w:r>
         <w:rPr>
           <w:rFonts w:ascii="宋体" w:eastAsia="宋体" w:hAnsi="宋体" w:hint="eastAsia"/>
@@ -30,11 +33,13 @@
         </w:rPr>
         <w:t>买</w:t>
       </w:r>
-    </w:p>
-    <w:p>
-      <w:pPr>
-        <w:pStyle w:val="a9"/>
-      </w:pPr>
+      <w:proofErr w:type="spellEnd"/>
+    </w:p>
+    <w:p>
+      <w:pPr>
+        <w:pStyle w:val="BodyText"/>
+      </w:pPr>
+      <w:proofErr w:type="spellStart"/>
       <w:r>
         <w:rPr>
           <w:rFonts w:ascii="宋体" w:eastAsia="宋体" w:hAnsi="宋体" w:hint="eastAsia"/>
@@ -107,6 +112,7 @@
         </w:rPr>
         <w:t>商店可以让你</w:t>
       </w:r>
+      <w:proofErr w:type="spellEnd"/>
       <w:r>
         <w:rPr>
           <w:rFonts w:ascii="宋体" w:eastAsia="宋体" w:hAnsi="宋体" w:hint="eastAsia"/>
@@ -114,6 +120,7 @@
         </w:rPr>
         <w:t>删除广告</w:t>
       </w:r>
+      <w:proofErr w:type="spellStart"/>
       <w:r>
         <w:rPr>
           <w:rFonts w:ascii="宋体" w:eastAsia="宋体" w:hAnsi="宋体"/>
@@ -136,32 +143,42 @@
         <w:rPr>
           <w:rFonts w:ascii="宋体" w:eastAsia="宋体" w:hAnsi="宋体" w:cs="MS Mincho" w:hint="eastAsia"/>
         </w:rPr>
-        <w:t>个插件，您就可以：</w:t>
-      </w:r>
-    </w:p>
-    <w:p>
-      <w:pPr>
-        <w:pStyle w:val="a4"/>
+        <w:t>个插件，您就可以</w:t>
+      </w:r>
+      <w:proofErr w:type="spellEnd"/>
+      <w:r>
+        <w:rPr>
+          <w:rFonts w:ascii="宋体" w:eastAsia="宋体" w:hAnsi="宋体" w:cs="MS Mincho" w:hint="eastAsia"/>
+        </w:rPr>
+        <w:t>：</w:t>
+      </w:r>
+    </w:p>
+    <w:p>
+      <w:pPr>
+        <w:pStyle w:val="ListParagraph"/>
         <w:numPr>
           <w:ilvl w:val="0"/>
           <w:numId w:val="1"/>
         </w:numPr>
       </w:pPr>
+      <w:proofErr w:type="spellStart"/>
       <w:r>
         <w:rPr>
           <w:rFonts w:ascii="宋体" w:eastAsia="宋体" w:hAnsi="宋体" w:hint="eastAsia"/>
         </w:rPr>
         <w:t>获得丰富的理财模式</w:t>
       </w:r>
-    </w:p>
-    <w:p>
-      <w:pPr>
-        <w:pStyle w:val="a4"/>
+      <w:proofErr w:type="spellEnd"/>
+    </w:p>
+    <w:p>
+      <w:pPr>
+        <w:pStyle w:val="ListParagraph"/>
         <w:numPr>
           <w:ilvl w:val="0"/>
           <w:numId w:val="1"/>
         </w:numPr>
       </w:pPr>
+      <w:proofErr w:type="spellStart"/>
       <w:r>
         <w:rPr>
           <w:rFonts w:ascii="宋体" w:eastAsia="宋体" w:hAnsi="宋体" w:hint="eastAsia"/>
@@ -192,15 +209,17 @@
         </w:rPr>
         <w:t>额</w:t>
       </w:r>
-    </w:p>
-    <w:p>
-      <w:pPr>
-        <w:pStyle w:val="a4"/>
+      <w:proofErr w:type="spellEnd"/>
+    </w:p>
+    <w:p>
+      <w:pPr>
+        <w:pStyle w:val="ListParagraph"/>
         <w:numPr>
           <w:ilvl w:val="0"/>
           <w:numId w:val="1"/>
         </w:numPr>
       </w:pPr>
+      <w:proofErr w:type="spellStart"/>
       <w:r>
         <w:rPr>
           <w:rFonts w:ascii="宋体" w:eastAsia="宋体" w:hAnsi="宋体" w:hint="eastAsia"/>
@@ -225,10 +244,11 @@
         </w:rPr>
         <w:t>储</w:t>
       </w:r>
-    </w:p>
-    <w:p>
-      <w:pPr>
-        <w:pStyle w:val="a4"/>
+      <w:proofErr w:type="spellEnd"/>
+    </w:p>
+    <w:p>
+      <w:pPr>
+        <w:pStyle w:val="ListParagraph"/>
         <w:numPr>
           <w:ilvl w:val="0"/>
           <w:numId w:val="1"/>
@@ -241,6 +261,7 @@
         </w:rPr>
         <w:t>获得</w:t>
       </w:r>
+      <w:proofErr w:type="spellStart"/>
       <w:r>
         <w:rPr>
           <w:rFonts w:ascii="MS Mincho" w:eastAsia="MS Mincho" w:hAnsi="MS Mincho" w:hint="eastAsia"/>
@@ -253,6 +274,7 @@
         </w:rPr>
         <w:t>适合所有平台</w:t>
       </w:r>
+      <w:proofErr w:type="spellEnd"/>
       <w:r>
         <w:rPr>
           <w:rFonts w:eastAsia="宋体" w:hint="eastAsia"/>
@@ -266,7 +288,7 @@
     </w:p>
     <w:p>
       <w:pPr>
-        <w:pStyle w:val="a4"/>
+        <w:pStyle w:val="ListParagraph"/>
         <w:numPr>
           <w:ilvl w:val="0"/>
           <w:numId w:val="1"/>
@@ -297,15 +319,62 @@
         <w:t>苹果应用商店，谷歌应用商店与亚马逊</w:t>
       </w:r>
     </w:p>
+    <w:p>
+      <w:pPr>
+        <w:pStyle w:val="ListParagraph"/>
+        <w:numPr>
+          <w:ilvl w:val="0"/>
+          <w:numId w:val="1"/>
+        </w:numPr>
+      </w:pPr>
+      <w:r>
+        <w:rPr>
+          <w:rFonts w:hint="eastAsia"/>
+        </w:rPr>
+        <w:t>获得优异的</w:t>
+      </w:r>
+      <w:hyperlink r:id="rId8" w:anchor="!/content/12343" w:history="1">
+        <w:r>
+          <w:rPr>
+            <w:rStyle w:val="Hyperlink"/>
+            <w:rFonts w:hint="eastAsia"/>
+          </w:rPr>
+          <w:t xml:space="preserve">Simple </w:t>
+        </w:r>
+        <w:proofErr w:type="spellStart"/>
+        <w:r>
+          <w:rPr>
+            <w:rStyle w:val="Hyperlink"/>
+            <w:rFonts w:hint="eastAsia"/>
+          </w:rPr>
+          <w:t>IAP</w:t>
+        </w:r>
+        <w:r>
+          <w:rPr>
+            <w:rStyle w:val="Hyperlink"/>
+            <w:rFonts w:hint="eastAsia"/>
+          </w:rPr>
+          <w:t>插件</w:t>
+        </w:r>
+      </w:hyperlink>
+      <w:r>
+        <w:rPr>
+          <w:rFonts w:hint="eastAsia"/>
+        </w:rPr>
+        <w:t>支持</w:t>
+      </w:r>
+      <w:proofErr w:type="spellEnd"/>
+    </w:p>
     <w:p/>
     <w:p>
       <w:pPr>
-        <w:pStyle w:val="2"/>
-      </w:pPr>
-      <w:hyperlink r:id="rId7" w:history="1">
-        <w:r>
-          <w:rPr>
-            <w:rStyle w:val="a6"/>
+        <w:pStyle w:val="Heading2"/>
+      </w:pPr>
+      <w:hyperlink r:id="rId9" w:history="1">
+        <w:proofErr w:type="spellStart"/>
+        <w:r>
+          <w:rPr>
+            <w:rStyle w:val="Hyperlink"/>
             <w:rFonts w:ascii="宋体" w:eastAsia="宋体" w:hAnsi="宋体" w:hint="eastAsia"/>
           </w:rPr>
           <w:t>网站</w:t>
@@ -314,10 +383,10 @@
       <w:r>
         <w:t>|</w:t>
       </w:r>
-      <w:hyperlink r:id="rId8" w:history="1">
-        <w:r>
-          <w:rPr>
-            <w:rStyle w:val="a6"/>
+      <w:hyperlink r:id="rId10" w:history="1">
+        <w:r>
+          <w:rPr>
+            <w:rStyle w:val="Hyperlink"/>
             <w:rFonts w:ascii="宋体" w:eastAsia="宋体" w:hAnsi="宋体" w:hint="eastAsia"/>
           </w:rPr>
           <w:t>文档</w:t>
@@ -326,10 +395,10 @@
       <w:r>
         <w:t>|</w:t>
       </w:r>
-      <w:hyperlink r:id="rId9" w:history="1">
-        <w:r>
-          <w:rPr>
-            <w:rStyle w:val="a6"/>
+      <w:hyperlink r:id="rId11" w:history="1">
+        <w:r>
+          <w:rPr>
+            <w:rStyle w:val="Hyperlink"/>
             <w:rFonts w:ascii="宋体" w:eastAsia="宋体" w:hAnsi="宋体" w:hint="eastAsia"/>
           </w:rPr>
           <w:t>视频</w:t>
@@ -338,14 +407,15 @@
       <w:r>
         <w:t>|</w:t>
       </w:r>
-      <w:hyperlink r:id="rId10" w:history="1">
-        <w:r>
-          <w:rPr>
-            <w:rStyle w:val="a6"/>
+      <w:hyperlink r:id="rId12" w:history="1">
+        <w:r>
+          <w:rPr>
+            <w:rStyle w:val="Hyperlink"/>
             <w:rFonts w:ascii="宋体" w:eastAsia="宋体" w:hAnsi="宋体" w:hint="eastAsia"/>
           </w:rPr>
           <w:t>论坛</w:t>
         </w:r>
+        <w:proofErr w:type="spellEnd"/>
       </w:hyperlink>
       <w:r>
         <w:tab/>
@@ -353,12 +423,12 @@
     </w:p>
     <w:p>
       <w:pPr>
-        <w:pStyle w:val="a9"/>
-      </w:pPr>
-    </w:p>
-    <w:p>
-      <w:pPr>
-        <w:pStyle w:val="a9"/>
+        <w:pStyle w:val="BodyText"/>
+      </w:pPr>
+    </w:p>
+    <w:p>
+      <w:pPr>
+        <w:pStyle w:val="BodyText"/>
       </w:pPr>
       <w:r>
         <w:rPr>
@@ -366,12 +436,14 @@
         </w:rPr>
         <w:t>**</w:t>
       </w:r>
+      <w:proofErr w:type="spellStart"/>
       <w:r>
         <w:rPr>
           <w:rFonts w:ascii="宋体" w:eastAsia="宋体" w:hAnsi="宋体" w:hint="eastAsia"/>
         </w:rPr>
         <w:t>成千上万的游戏已经使用</w:t>
       </w:r>
+      <w:proofErr w:type="spellEnd"/>
       <w:r>
         <w:rPr>
           <w:rFonts w:ascii="MS Mincho" w:eastAsia="MS Mincho" w:hAnsi="MS Mincho" w:cs="MS Mincho" w:hint="eastAsia"/>
@@ -387,6 +459,7 @@
     </w:p>
     <w:p/>
     <w:p>
+      <w:proofErr w:type="spellStart"/>
       <w:r>
         <w:rPr>
           <w:rFonts w:ascii="宋体" w:eastAsia="宋体" w:hAnsi="宋体" w:hint="eastAsia"/>
@@ -399,6 +472,7 @@
         </w:rPr>
         <w:t>视频</w:t>
       </w:r>
+      <w:proofErr w:type="spellEnd"/>
     </w:p>
     <w:p>
       <w:r>
@@ -407,8 +481,9 @@
     </w:p>
     <w:p>
       <w:pPr>
-        <w:pStyle w:val="a8"/>
-      </w:pPr>
+        <w:pStyle w:val="List"/>
+      </w:pPr>
+      <w:proofErr w:type="spellStart"/>
       <w:r>
         <w:rPr>
           <w:rFonts w:ascii="宋体" w:eastAsia="宋体" w:hAnsi="宋体" w:hint="eastAsia"/>
@@ -421,6 +496,7 @@
         </w:rPr>
         <w:t>门</w:t>
       </w:r>
+      <w:proofErr w:type="spellEnd"/>
       <w:r>
         <w:rPr>
           <w:rFonts w:ascii="宋体" w:eastAsia="宋体" w:hAnsi="宋体"/>
@@ -436,8 +512,9 @@
     </w:p>
     <w:p>
       <w:pPr>
-        <w:pStyle w:val="a8"/>
-      </w:pPr>
+        <w:pStyle w:val="List"/>
+      </w:pPr>
+      <w:proofErr w:type="spellStart"/>
       <w:r>
         <w:rPr>
           <w:rFonts w:ascii="宋体" w:eastAsia="宋体" w:hAnsi="宋体" w:hint="eastAsia"/>
@@ -450,17 +527,27 @@
         </w:rPr>
         <w:t>门</w:t>
       </w:r>
-      <w:r>
-        <w:rPr>
-          <w:rFonts w:ascii="宋体" w:eastAsia="宋体" w:hAnsi="宋体"/>
-        </w:rPr>
-        <w:t xml:space="preserve"> - iOS</w:t>
-      </w:r>
-    </w:p>
-    <w:p>
-      <w:pPr>
-        <w:pStyle w:val="a8"/>
-      </w:pPr>
+      <w:proofErr w:type="spellEnd"/>
+      <w:r>
+        <w:rPr>
+          <w:rFonts w:ascii="宋体" w:eastAsia="宋体" w:hAnsi="宋体"/>
+        </w:rPr>
+        <w:t xml:space="preserve"> - </w:t>
+      </w:r>
+      <w:proofErr w:type="spellStart"/>
+      <w:r>
+        <w:rPr>
+          <w:rFonts w:ascii="宋体" w:eastAsia="宋体" w:hAnsi="宋体"/>
+        </w:rPr>
+        <w:t>iOS</w:t>
+      </w:r>
+      <w:proofErr w:type="spellEnd"/>
+    </w:p>
+    <w:p>
+      <w:pPr>
+        <w:pStyle w:val="List"/>
+      </w:pPr>
+      <w:proofErr w:type="spellStart"/>
       <w:r>
         <w:rPr>
           <w:rFonts w:ascii="宋体" w:eastAsia="宋体" w:hAnsi="宋体" w:hint="eastAsia"/>
@@ -473,14 +560,16 @@
         </w:rPr>
         <w:t>除广告示例</w:t>
       </w:r>
+      <w:proofErr w:type="spellEnd"/>
       <w:r>
         <w:t xml:space="preserve"> - Android</w:t>
       </w:r>
     </w:p>
     <w:p>
       <w:pPr>
-        <w:pStyle w:val="a8"/>
-      </w:pPr>
+        <w:pStyle w:val="List"/>
+      </w:pPr>
+      <w:proofErr w:type="spellStart"/>
       <w:r>
         <w:rPr>
           <w:rFonts w:ascii="宋体" w:eastAsia="宋体" w:hAnsi="宋体" w:hint="eastAsia"/>
@@ -493,13 +582,19 @@
         </w:rPr>
         <w:t>除广告示例</w:t>
       </w:r>
-      <w:r>
-        <w:t xml:space="preserve"> - iOS</w:t>
-      </w:r>
-    </w:p>
-    <w:p>
-      <w:pPr>
-        <w:pStyle w:val="a8"/>
+      <w:proofErr w:type="spellEnd"/>
+      <w:r>
+        <w:t xml:space="preserve"> - </w:t>
+      </w:r>
+      <w:proofErr w:type="spellStart"/>
+      <w:r>
+        <w:t>iOS</w:t>
+      </w:r>
+      <w:proofErr w:type="spellEnd"/>
+    </w:p>
+    <w:p>
+      <w:pPr>
+        <w:pStyle w:val="List"/>
       </w:pPr>
       <w:r>
         <w:rPr>
@@ -522,7 +617,7 @@
     </w:p>
     <w:p>
       <w:pPr>
-        <w:pStyle w:val="a8"/>
+        <w:pStyle w:val="List"/>
       </w:pPr>
       <w:r>
         <w:rPr>
@@ -553,7 +648,7 @@
     <w:p/>
     <w:p>
       <w:pPr>
-        <w:pStyle w:val="a9"/>
+        <w:pStyle w:val="BodyText"/>
       </w:pPr>
       <w:r>
         <w:rPr>
@@ -571,7 +666,14 @@
         <w:rPr>
           <w:rFonts w:ascii="宋体" w:eastAsia="宋体" w:hAnsi="宋体" w:hint="eastAsia"/>
         </w:rPr>
-        <w:t>插件？我</w:t>
+        <w:t>插件</w:t>
+      </w:r>
+      <w:proofErr w:type="gramStart"/>
+      <w:r>
+        <w:rPr>
+          <w:rFonts w:ascii="宋体" w:eastAsia="宋体" w:hAnsi="宋体" w:hint="eastAsia"/>
+        </w:rPr>
+        <w:t>？我</w:t>
       </w:r>
       <w:r>
         <w:rPr>
@@ -595,7 +697,50 @@
         <w:rPr>
           <w:rFonts w:ascii="宋体" w:eastAsia="宋体" w:hAnsi="宋体" w:cs="MS Mincho" w:hint="eastAsia"/>
         </w:rPr>
-        <w:t>个博客帖子中比</w:t>
+        <w:t>个</w:t>
+      </w:r>
+      <w:proofErr w:type="gramEnd"/>
+      <w:r>
+        <w:rPr>
+          <w:rFonts w:ascii="宋体" w:eastAsia="宋体" w:hAnsi="宋体" w:cs="MS Mincho"/>
+        </w:rPr>
+        <w:fldChar w:fldCharType="begin"/>
+      </w:r>
+      <w:r>
+        <w:rPr>
+          <w:rFonts w:ascii="宋体" w:eastAsia="宋体" w:hAnsi="宋体" w:cs="MS Mincho"/>
+        </w:rPr>
+        <w:instrText xml:space="preserve"> HYPERLINK "http://blog.soom.la/2014/05/unity-monetization-plugins-2014-update.html?utm_source=unity_asset_store" </w:instrText>
+      </w:r>
+      <w:r>
+        <w:rPr>
+          <w:rFonts w:ascii="宋体" w:eastAsia="宋体" w:hAnsi="宋体" w:cs="MS Mincho"/>
+        </w:rPr>
+      </w:r>
+      <w:r>
+        <w:rPr>
+          <w:rFonts w:ascii="宋体" w:eastAsia="宋体" w:hAnsi="宋体" w:cs="MS Mincho"/>
+        </w:rPr>
+        <w:fldChar w:fldCharType="separate"/>
+      </w:r>
+      <w:r>
+        <w:rPr>
+          <w:rStyle w:val="Hyperlink"/>
+          <w:rFonts w:ascii="宋体" w:eastAsia="宋体" w:hAnsi="宋体" w:cs="MS Mincho" w:hint="eastAsia"/>
+        </w:rPr>
+        <w:t>博客帖子</w:t>
+      </w:r>
+      <w:r>
+        <w:rPr>
+          <w:rFonts w:ascii="宋体" w:eastAsia="宋体" w:hAnsi="宋体" w:cs="MS Mincho"/>
+        </w:rPr>
+        <w:fldChar w:fldCharType="end"/>
+      </w:r>
+      <w:r>
+        <w:rPr>
+          <w:rFonts w:ascii="宋体" w:eastAsia="宋体" w:hAnsi="宋体" w:cs="MS Mincho" w:hint="eastAsia"/>
+        </w:rPr>
+        <w:t>中比</w:t>
       </w:r>
       <w:r>
         <w:rPr>
@@ -660,6 +805,7 @@
     </w:p>
     <w:p/>
     <w:p>
+      <w:proofErr w:type="spellStart"/>
       <w:r>
         <w:rPr>
           <w:rFonts w:ascii="宋体" w:eastAsia="宋体" w:hAnsi="宋体" w:hint="eastAsia"/>
@@ -678,32 +824,62 @@
         </w:rPr>
         <w:t>目：</w:t>
       </w:r>
-      <w:hyperlink r:id="rId11" w:history="1">
-        <w:r>
-          <w:rPr>
-            <w:rStyle w:val="a6"/>
-          </w:rPr>
-          <w:t>http://github.com/soomla/unity3d-store</w:t>
+      <w:hyperlink r:id="rId13" w:history="1">
+        <w:r>
+          <w:rPr>
+            <w:rStyle w:val="Hyperlink"/>
+          </w:rPr>
+          <w:t>http</w:t>
+        </w:r>
+        <w:proofErr w:type="spellEnd"/>
+        <w:r>
+          <w:rPr>
+            <w:rStyle w:val="Hyperlink"/>
+          </w:rPr>
+          <w:t>://github.com/</w:t>
+        </w:r>
+        <w:proofErr w:type="spellStart"/>
+        <w:r>
+          <w:rPr>
+            <w:rStyle w:val="Hyperlink"/>
+          </w:rPr>
+          <w:t>soomla</w:t>
+        </w:r>
+        <w:proofErr w:type="spellEnd"/>
+        <w:r>
+          <w:rPr>
+            <w:rStyle w:val="Hyperlink"/>
+          </w:rPr>
+          <w:t>/unity3d-store</w:t>
         </w:r>
       </w:hyperlink>
     </w:p>
     <w:p>
+      <w:proofErr w:type="spellStart"/>
       <w:r>
         <w:rPr>
           <w:rFonts w:ascii="宋体" w:eastAsia="宋体" w:hAnsi="宋体" w:hint="eastAsia"/>
         </w:rPr>
         <w:t>更多的文档和文章：</w:t>
       </w:r>
-      <w:hyperlink r:id="rId12" w:history="1">
-        <w:r>
-          <w:rPr>
-            <w:rStyle w:val="a6"/>
-          </w:rPr>
-          <w:t>http://know.soom.la</w:t>
+      <w:hyperlink r:id="rId14" w:history="1">
+        <w:r>
+          <w:rPr>
+            <w:rStyle w:val="Hyperlink"/>
+          </w:rPr>
+          <w:t>http</w:t>
+        </w:r>
+        <w:proofErr w:type="spellEnd"/>
+        <w:r>
+          <w:rPr>
+            <w:rStyle w:val="Hyperlink"/>
+          </w:rPr>
+          <w:t>://know.soom.la</w:t>
         </w:r>
       </w:hyperlink>
     </w:p>
     <w:p>
+      <w:proofErr w:type="spellStart"/>
       <w:r>
         <w:rPr>
           <w:rFonts w:ascii="宋体" w:eastAsia="宋体" w:hAnsi="宋体" w:hint="eastAsia"/>
@@ -716,12 +892,19 @@
         </w:rPr>
         <w:t>：</w:t>
       </w:r>
-      <w:hyperlink r:id="rId13" w:history="1">
-        <w:r>
-          <w:rPr>
-            <w:rStyle w:val="a6"/>
-          </w:rPr>
-          <w:t>http://answers.soom.la</w:t>
+      <w:hyperlink r:id="rId15" w:history="1">
+        <w:r>
+          <w:rPr>
+            <w:rStyle w:val="Hyperlink"/>
+          </w:rPr>
+          <w:t>http</w:t>
+        </w:r>
+        <w:proofErr w:type="spellEnd"/>
+        <w:r>
+          <w:rPr>
+            <w:rStyle w:val="Hyperlink"/>
+          </w:rPr>
+          <w:t>://answers.soom.la</w:t>
         </w:r>
       </w:hyperlink>
     </w:p>
@@ -737,14 +920,22 @@
     </w:p>
     <w:p>
       <w:pPr>
-        <w:pStyle w:val="a5"/>
+        <w:pStyle w:val="Title"/>
       </w:pPr>
       <w:r>
         <w:lastRenderedPageBreak/>
         <w:t>Profile</w:t>
       </w:r>
       <w:r>
-        <w:t xml:space="preserve"> -  Facebook</w:t>
+        <w:t xml:space="preserve"> </w:t>
+      </w:r>
+      <w:proofErr w:type="gramStart"/>
+      <w:r>
+        <w:t xml:space="preserve">-  </w:t>
+      </w:r>
+      <w:proofErr w:type="spellStart"/>
+      <w:r>
+        <w:t>Facebook</w:t>
       </w:r>
       <w:r>
         <w:rPr>
@@ -762,8 +953,14 @@
         <w:t>，</w:t>
       </w:r>
       <w:r>
-        <w:t xml:space="preserve">Google+ </w:t>
-      </w:r>
+        <w:t>Google</w:t>
+      </w:r>
+      <w:proofErr w:type="spellEnd"/>
+      <w:proofErr w:type="gramEnd"/>
+      <w:r>
+        <w:t xml:space="preserve">+ </w:t>
+      </w:r>
+      <w:proofErr w:type="spellStart"/>
       <w:r>
         <w:rPr>
           <w:rFonts w:hint="eastAsia"/>
@@ -773,11 +970,13 @@
       <w:r>
         <w:t>SDK</w:t>
       </w:r>
-    </w:p>
-    <w:p>
-      <w:pPr>
-        <w:pStyle w:val="a9"/>
-      </w:pPr>
+      <w:proofErr w:type="spellEnd"/>
+    </w:p>
+    <w:p>
+      <w:pPr>
+        <w:pStyle w:val="BodyText"/>
+      </w:pPr>
+      <w:proofErr w:type="spellStart"/>
       <w:r>
         <w:rPr>
           <w:rFonts w:ascii="宋体" w:eastAsia="宋体" w:hAnsi="宋体" w:hint="eastAsia"/>
@@ -800,7 +999,14 @@
         <w:rPr>
           <w:rFonts w:ascii="MS Mincho" w:eastAsia="MS Mincho" w:hAnsi="MS Mincho" w:hint="eastAsia"/>
         </w:rPr>
-        <w:t>参与社交吧！</w:t>
+        <w:t>参与社交吧</w:t>
+      </w:r>
+      <w:proofErr w:type="gramStart"/>
+      <w:r>
+        <w:rPr>
+          <w:rFonts w:ascii="MS Mincho" w:eastAsia="MS Mincho" w:hAnsi="MS Mincho" w:hint="eastAsia"/>
+        </w:rPr>
+        <w:t>！</w:t>
       </w:r>
       <w:r>
         <w:rPr>
@@ -824,19 +1030,42 @@
         <w:rPr>
           <w:rFonts w:ascii="宋体" w:eastAsia="宋体" w:hAnsi="宋体"/>
         </w:rPr>
-        <w:t>Unity Profile</w:t>
-      </w:r>
-      <w:r>
-        <w:rPr>
-          <w:rFonts w:ascii="宋体" w:eastAsia="宋体" w:hAnsi="宋体" w:hint="eastAsia"/>
-        </w:rPr>
-        <w:t>插件是将社交网络整合到你的游戏中的最佳工具。</w:t>
-      </w:r>
-    </w:p>
-    <w:p>
-      <w:pPr>
-        <w:pStyle w:val="a9"/>
-      </w:pPr>
+        <w:t>Unity</w:t>
+      </w:r>
+      <w:proofErr w:type="spellEnd"/>
+      <w:proofErr w:type="gramEnd"/>
+      <w:r>
+        <w:rPr>
+          <w:rFonts w:ascii="宋体" w:eastAsia="宋体" w:hAnsi="宋体"/>
+        </w:rPr>
+        <w:t xml:space="preserve"> </w:t>
+      </w:r>
+      <w:proofErr w:type="spellStart"/>
+      <w:r>
+        <w:rPr>
+          <w:rFonts w:ascii="宋体" w:eastAsia="宋体" w:hAnsi="宋体"/>
+        </w:rPr>
+        <w:t>Profile</w:t>
+      </w:r>
+      <w:r>
+        <w:rPr>
+          <w:rFonts w:ascii="宋体" w:eastAsia="宋体" w:hAnsi="宋体" w:hint="eastAsia"/>
+        </w:rPr>
+        <w:t>插件是将社交网络整合到你的游戏中的最佳工具</w:t>
+      </w:r>
+      <w:proofErr w:type="spellEnd"/>
+      <w:r>
+        <w:rPr>
+          <w:rFonts w:ascii="宋体" w:eastAsia="宋体" w:hAnsi="宋体" w:hint="eastAsia"/>
+        </w:rPr>
+        <w:t>。</w:t>
+      </w:r>
+    </w:p>
+    <w:p>
+      <w:pPr>
+        <w:pStyle w:val="BodyText"/>
+      </w:pPr>
+      <w:proofErr w:type="spellStart"/>
       <w:r>
         <w:rPr>
           <w:rFonts w:ascii="宋体" w:eastAsia="宋体" w:hAnsi="宋体" w:hint="eastAsia"/>
@@ -883,14 +1112,23 @@
         <w:rPr>
           <w:rFonts w:ascii="宋体" w:eastAsia="宋体" w:hAnsi="宋体"/>
         </w:rPr>
-        <w:t>Google+</w:t>
-      </w:r>
+        <w:t>Google</w:t>
+      </w:r>
+      <w:proofErr w:type="spellEnd"/>
+      <w:r>
+        <w:rPr>
+          <w:rFonts w:ascii="宋体" w:eastAsia="宋体" w:hAnsi="宋体"/>
+        </w:rPr>
+        <w:t>+</w:t>
+      </w:r>
+      <w:proofErr w:type="gramStart"/>
       <w:r>
         <w:rPr>
           <w:rFonts w:ascii="宋体" w:eastAsia="宋体" w:hAnsi="宋体" w:hint="eastAsia"/>
         </w:rPr>
         <w:t>！</w:t>
       </w:r>
+      <w:proofErr w:type="spellStart"/>
       <w:r>
         <w:rPr>
           <w:rFonts w:ascii="宋体" w:eastAsia="宋体" w:hAnsi="宋体" w:hint="eastAsia"/>
@@ -919,14 +1157,22 @@
         <w:rPr>
           <w:rFonts w:ascii="宋体" w:eastAsia="宋体" w:hAnsi="宋体" w:hint="eastAsia"/>
         </w:rPr>
-        <w:t>即可整合所有主要社交网络！</w:t>
+        <w:t>即可整合所有主要社交网络</w:t>
+      </w:r>
+      <w:proofErr w:type="spellEnd"/>
+      <w:proofErr w:type="gramEnd"/>
+      <w:r>
+        <w:rPr>
+          <w:rFonts w:ascii="宋体" w:eastAsia="宋体" w:hAnsi="宋体" w:hint="eastAsia"/>
+        </w:rPr>
+        <w:t>！</w:t>
       </w:r>
     </w:p>
     <w:p/>
     <w:p/>
     <w:p>
       <w:pPr>
-        <w:pStyle w:val="a9"/>
+        <w:pStyle w:val="BodyText"/>
       </w:pPr>
       <w:r>
         <w:rPr>
@@ -934,12 +1180,14 @@
         </w:rPr>
         <w:t>**</w:t>
       </w:r>
+      <w:proofErr w:type="spellStart"/>
       <w:r>
         <w:rPr>
           <w:rFonts w:ascii="宋体" w:eastAsia="宋体" w:hAnsi="宋体" w:hint="eastAsia"/>
         </w:rPr>
         <w:t>成千上万的游戏已经使用</w:t>
       </w:r>
+      <w:proofErr w:type="spellEnd"/>
       <w:r>
         <w:rPr>
           <w:rFonts w:ascii="MS Mincho" w:eastAsia="MS Mincho" w:hAnsi="MS Mincho" w:cs="MS Mincho" w:hint="eastAsia"/>
@@ -955,12 +1203,13 @@
     </w:p>
     <w:p>
       <w:pPr>
-        <w:pStyle w:val="2"/>
-      </w:pPr>
-      <w:hyperlink r:id="rId14" w:history="1">
-        <w:r>
-          <w:rPr>
-            <w:rStyle w:val="a6"/>
+        <w:pStyle w:val="Heading2"/>
+      </w:pPr>
+      <w:hyperlink r:id="rId16" w:history="1">
+        <w:proofErr w:type="spellStart"/>
+        <w:r>
+          <w:rPr>
+            <w:rStyle w:val="Hyperlink"/>
             <w:rFonts w:ascii="宋体" w:eastAsia="宋体" w:hAnsi="宋体" w:hint="eastAsia"/>
           </w:rPr>
           <w:t>网站</w:t>
@@ -969,10 +1218,10 @@
       <w:r>
         <w:t>|</w:t>
       </w:r>
-      <w:hyperlink r:id="rId15" w:history="1">
-        <w:r>
-          <w:rPr>
-            <w:rStyle w:val="a6"/>
+      <w:hyperlink r:id="rId17" w:history="1">
+        <w:r>
+          <w:rPr>
+            <w:rStyle w:val="Hyperlink"/>
             <w:rFonts w:ascii="宋体" w:eastAsia="宋体" w:hAnsi="宋体" w:hint="eastAsia"/>
           </w:rPr>
           <w:t>文档</w:t>
@@ -981,10 +1230,10 @@
       <w:r>
         <w:t>|</w:t>
       </w:r>
-      <w:hyperlink r:id="rId16" w:history="1">
-        <w:r>
-          <w:rPr>
-            <w:rStyle w:val="a6"/>
+      <w:hyperlink r:id="rId18" w:history="1">
+        <w:r>
+          <w:rPr>
+            <w:rStyle w:val="Hyperlink"/>
             <w:rFonts w:ascii="宋体" w:eastAsia="宋体" w:hAnsi="宋体" w:hint="eastAsia"/>
           </w:rPr>
           <w:t>视频</w:t>
@@ -993,14 +1242,15 @@
       <w:r>
         <w:t>|</w:t>
       </w:r>
-      <w:hyperlink r:id="rId17" w:history="1">
-        <w:r>
-          <w:rPr>
-            <w:rStyle w:val="a6"/>
+      <w:hyperlink r:id="rId19" w:history="1">
+        <w:r>
+          <w:rPr>
+            <w:rStyle w:val="Hyperlink"/>
             <w:rFonts w:ascii="宋体" w:eastAsia="宋体" w:hAnsi="宋体" w:hint="eastAsia"/>
           </w:rPr>
           <w:t>论坛</w:t>
         </w:r>
+        <w:proofErr w:type="spellEnd"/>
       </w:hyperlink>
       <w:r>
         <w:tab/>
@@ -1009,8 +1259,9 @@
     <w:p/>
     <w:p>
       <w:pPr>
-        <w:pStyle w:val="a9"/>
-      </w:pPr>
+        <w:pStyle w:val="BodyText"/>
+      </w:pPr>
+      <w:proofErr w:type="spellStart"/>
       <w:r>
         <w:rPr>
           <w:rFonts w:ascii="宋体" w:eastAsia="宋体" w:hAnsi="宋体" w:hint="eastAsia"/>
@@ -1051,17 +1302,25 @@
         <w:rPr>
           <w:rFonts w:ascii="宋体" w:eastAsia="宋体" w:hAnsi="宋体" w:cs="MS Mincho" w:hint="eastAsia"/>
         </w:rPr>
-        <w:t>以下内容：</w:t>
-      </w:r>
-    </w:p>
-    <w:p>
-      <w:pPr>
-        <w:pStyle w:val="a4"/>
+        <w:t>以下内容</w:t>
+      </w:r>
+      <w:proofErr w:type="spellEnd"/>
+      <w:r>
+        <w:rPr>
+          <w:rFonts w:ascii="宋体" w:eastAsia="宋体" w:hAnsi="宋体" w:cs="MS Mincho" w:hint="eastAsia"/>
+        </w:rPr>
+        <w:t>：</w:t>
+      </w:r>
+    </w:p>
+    <w:p>
+      <w:pPr>
+        <w:pStyle w:val="ListParagraph"/>
         <w:numPr>
           <w:ilvl w:val="0"/>
           <w:numId w:val="2"/>
         </w:numPr>
       </w:pPr>
+      <w:proofErr w:type="spellStart"/>
       <w:r>
         <w:rPr>
           <w:rFonts w:ascii="宋体" w:eastAsia="宋体" w:hAnsi="宋体" w:hint="eastAsia"/>
@@ -1074,10 +1333,11 @@
         </w:rPr>
         <w:t>录</w:t>
       </w:r>
-    </w:p>
-    <w:p>
-      <w:pPr>
-        <w:pStyle w:val="a4"/>
+      <w:proofErr w:type="spellEnd"/>
+    </w:p>
+    <w:p>
+      <w:pPr>
+        <w:pStyle w:val="ListParagraph"/>
         <w:numPr>
           <w:ilvl w:val="0"/>
           <w:numId w:val="2"/>
@@ -1092,12 +1352,13 @@
     </w:p>
     <w:p>
       <w:pPr>
-        <w:pStyle w:val="a4"/>
+        <w:pStyle w:val="ListParagraph"/>
         <w:numPr>
           <w:ilvl w:val="0"/>
           <w:numId w:val="2"/>
         </w:numPr>
       </w:pPr>
+      <w:proofErr w:type="spellStart"/>
       <w:r>
         <w:rPr>
           <w:rFonts w:ascii="宋体" w:eastAsia="宋体" w:hAnsi="宋体" w:hint="eastAsia"/>
@@ -1122,15 +1383,17 @@
         </w:rPr>
         <w:t>用程序</w:t>
       </w:r>
-    </w:p>
-    <w:p>
-      <w:pPr>
-        <w:pStyle w:val="a4"/>
+      <w:proofErr w:type="spellEnd"/>
+    </w:p>
+    <w:p>
+      <w:pPr>
+        <w:pStyle w:val="ListParagraph"/>
         <w:numPr>
           <w:ilvl w:val="0"/>
           <w:numId w:val="2"/>
         </w:numPr>
       </w:pPr>
+      <w:proofErr w:type="spellStart"/>
       <w:r>
         <w:rPr>
           <w:rFonts w:ascii="宋体" w:eastAsia="宋体" w:hAnsi="宋体" w:hint="eastAsia"/>
@@ -1149,15 +1412,17 @@
         </w:rPr>
         <w:t>好友</w:t>
       </w:r>
-    </w:p>
-    <w:p>
-      <w:pPr>
-        <w:pStyle w:val="a4"/>
+      <w:proofErr w:type="spellEnd"/>
+    </w:p>
+    <w:p>
+      <w:pPr>
+        <w:pStyle w:val="ListParagraph"/>
         <w:numPr>
           <w:ilvl w:val="0"/>
           <w:numId w:val="2"/>
         </w:numPr>
       </w:pPr>
+      <w:proofErr w:type="spellStart"/>
       <w:r>
         <w:rPr>
           <w:rFonts w:ascii="宋体" w:eastAsia="宋体" w:hAnsi="宋体" w:hint="eastAsia"/>
@@ -1170,15 +1435,17 @@
         </w:rPr>
         <w:t>态</w:t>
       </w:r>
-    </w:p>
-    <w:p>
-      <w:pPr>
-        <w:pStyle w:val="a4"/>
+      <w:proofErr w:type="spellEnd"/>
+    </w:p>
+    <w:p>
+      <w:pPr>
+        <w:pStyle w:val="ListParagraph"/>
         <w:numPr>
           <w:ilvl w:val="0"/>
           <w:numId w:val="2"/>
         </w:numPr>
       </w:pPr>
+      <w:proofErr w:type="spellStart"/>
       <w:r>
         <w:rPr>
           <w:rFonts w:ascii="宋体" w:eastAsia="宋体" w:hAnsi="宋体" w:hint="eastAsia"/>
@@ -1197,15 +1464,17 @@
         </w:rPr>
         <w:t>片</w:t>
       </w:r>
-    </w:p>
-    <w:p>
-      <w:pPr>
-        <w:pStyle w:val="a4"/>
+      <w:proofErr w:type="spellEnd"/>
+    </w:p>
+    <w:p>
+      <w:pPr>
+        <w:pStyle w:val="ListParagraph"/>
         <w:numPr>
           <w:ilvl w:val="0"/>
           <w:numId w:val="2"/>
         </w:numPr>
       </w:pPr>
+      <w:proofErr w:type="spellStart"/>
       <w:r>
         <w:rPr>
           <w:rFonts w:ascii="宋体" w:eastAsia="宋体" w:hAnsi="宋体" w:hint="eastAsia"/>
@@ -1230,15 +1499,17 @@
         </w:rPr>
         <w:t>系方式</w:t>
       </w:r>
-    </w:p>
-    <w:p>
-      <w:pPr>
-        <w:pStyle w:val="a4"/>
+      <w:proofErr w:type="spellEnd"/>
+    </w:p>
+    <w:p>
+      <w:pPr>
+        <w:pStyle w:val="ListParagraph"/>
         <w:numPr>
           <w:ilvl w:val="0"/>
           <w:numId w:val="2"/>
         </w:numPr>
       </w:pPr>
+      <w:proofErr w:type="spellStart"/>
       <w:r>
         <w:rPr>
           <w:rFonts w:ascii="宋体" w:eastAsia="宋体" w:hAnsi="宋体" w:hint="eastAsia"/>
@@ -1251,12 +1522,14 @@
         </w:rPr>
         <w:t>取供稿</w:t>
       </w:r>
+      <w:proofErr w:type="spellEnd"/>
     </w:p>
     <w:p/>
     <w:p>
       <w:pPr>
-        <w:pStyle w:val="3"/>
-      </w:pPr>
+        <w:pStyle w:val="Heading3"/>
+      </w:pPr>
+      <w:proofErr w:type="spellStart"/>
       <w:r>
         <w:rPr>
           <w:rFonts w:ascii="宋体" w:eastAsia="宋体" w:hAnsi="宋体" w:hint="eastAsia"/>
@@ -1285,14 +1558,21 @@
         <w:rPr>
           <w:rFonts w:ascii="宋体" w:eastAsia="宋体" w:hAnsi="宋体" w:hint="eastAsia"/>
         </w:rPr>
-        <w:t>即可整合所有的社交网络。</w:t>
+        <w:t>即可整合所有的社交网络</w:t>
+      </w:r>
+      <w:proofErr w:type="spellEnd"/>
+      <w:r>
+        <w:rPr>
+          <w:rFonts w:ascii="宋体" w:eastAsia="宋体" w:hAnsi="宋体" w:hint="eastAsia"/>
+        </w:rPr>
+        <w:t>。</w:t>
       </w:r>
     </w:p>
     <w:p/>
     <w:p/>
     <w:p>
       <w:pPr>
-        <w:pStyle w:val="a9"/>
+        <w:pStyle w:val="BodyText"/>
       </w:pPr>
       <w:r>
         <w:rPr>
@@ -1448,7 +1728,7 @@
     <w:p/>
     <w:p>
       <w:pPr>
-        <w:pStyle w:val="a9"/>
+        <w:pStyle w:val="BodyText"/>
       </w:pPr>
       <w:r>
         <w:rPr>
@@ -1456,6 +1736,8 @@
         </w:rPr>
         <w:t>确保</w:t>
       </w:r>
+      <w:bookmarkStart w:id="0" w:name="_GoBack"/>
+      <w:bookmarkEnd w:id="0"/>
       <w:r>
         <w:rPr>
           <w:rFonts w:ascii="宋体" w:eastAsia="宋体" w:hAnsi="宋体" w:cs="宋体" w:hint="eastAsia"/>
@@ -1466,35 +1748,64 @@
         <w:rPr>
           <w:rFonts w:ascii="宋体" w:eastAsia="宋体" w:hAnsi="宋体" w:cs="MS Mincho" w:hint="eastAsia"/>
         </w:rPr>
-        <w:t>看一下整合</w:t>
-      </w:r>
-      <w:r>
-        <w:rPr>
-          <w:rFonts w:ascii="宋体" w:eastAsia="宋体" w:hAnsi="宋体" w:cs="宋体" w:hint="eastAsia"/>
-        </w:rPr>
-        <w:t>说</w:t>
-      </w:r>
-      <w:r>
-        <w:rPr>
-          <w:rFonts w:ascii="宋体" w:eastAsia="宋体" w:hAnsi="宋体" w:cs="MS Mincho" w:hint="eastAsia"/>
-        </w:rPr>
-        <w:t>明以及如何整合社交媒体供</w:t>
-      </w:r>
-      <w:r>
-        <w:rPr>
-          <w:rFonts w:ascii="宋体" w:eastAsia="宋体" w:hAnsi="宋体" w:cs="宋体" w:hint="eastAsia"/>
-        </w:rPr>
-        <w:t>应</w:t>
-      </w:r>
-      <w:r>
-        <w:rPr>
-          <w:rFonts w:ascii="宋体" w:eastAsia="宋体" w:hAnsi="宋体" w:cs="MS Mincho" w:hint="eastAsia"/>
-        </w:rPr>
-        <w:t>商</w:t>
-      </w:r>
+        <w:t>看一下</w:t>
+      </w:r>
+      <w:hyperlink r:id="rId20" w:history="1">
+        <w:r>
+          <w:rPr>
+            <w:rStyle w:val="Hyperlink"/>
+            <w:rFonts w:ascii="宋体" w:eastAsia="宋体" w:hAnsi="宋体" w:cs="MS Mincho" w:hint="eastAsia"/>
+          </w:rPr>
+          <w:t>整合</w:t>
+        </w:r>
+        <w:r>
+          <w:rPr>
+            <w:rStyle w:val="Hyperlink"/>
+            <w:rFonts w:ascii="宋体" w:eastAsia="宋体" w:hAnsi="宋体" w:cs="宋体" w:hint="eastAsia"/>
+          </w:rPr>
+          <w:t>说</w:t>
+        </w:r>
+        <w:r>
+          <w:rPr>
+            <w:rStyle w:val="Hyperlink"/>
+            <w:rFonts w:ascii="宋体" w:eastAsia="宋体" w:hAnsi="宋体" w:cs="MS Mincho" w:hint="eastAsia"/>
+          </w:rPr>
+          <w:t>明</w:t>
+        </w:r>
+      </w:hyperlink>
+      <w:r>
+        <w:rPr>
+          <w:rFonts w:ascii="宋体" w:eastAsia="宋体" w:hAnsi="宋体" w:cs="MS Mincho" w:hint="eastAsia"/>
+        </w:rPr>
+        <w:t>以及</w:t>
+      </w:r>
+      <w:hyperlink r:id="rId21" w:anchor="whats-next-selecting-social-providers" w:history="1">
+        <w:r>
+          <w:rPr>
+            <w:rStyle w:val="Hyperlink"/>
+            <w:rFonts w:ascii="宋体" w:eastAsia="宋体" w:hAnsi="宋体" w:cs="MS Mincho" w:hint="eastAsia"/>
+          </w:rPr>
+          <w:t>如何整合社交媒体供</w:t>
+        </w:r>
+        <w:r>
+          <w:rPr>
+            <w:rStyle w:val="Hyperlink"/>
+            <w:rFonts w:ascii="宋体" w:eastAsia="宋体" w:hAnsi="宋体" w:cs="宋体" w:hint="eastAsia"/>
+          </w:rPr>
+          <w:t>应</w:t>
+        </w:r>
+        <w:r>
+          <w:rPr>
+            <w:rStyle w:val="Hyperlink"/>
+            <w:rFonts w:ascii="宋体" w:eastAsia="宋体" w:hAnsi="宋体" w:cs="MS Mincho" w:hint="eastAsia"/>
+          </w:rPr>
+          <w:t>商</w:t>
+        </w:r>
+      </w:hyperlink>
     </w:p>
     <w:p/>
     <w:p>
+      <w:proofErr w:type="spellStart"/>
       <w:r>
         <w:rPr>
           <w:rFonts w:ascii="宋体" w:eastAsia="宋体" w:hAnsi="宋体" w:hint="eastAsia"/>
@@ -1513,32 +1824,62 @@
         </w:rPr>
         <w:t>目：</w:t>
       </w:r>
-      <w:hyperlink r:id="rId18" w:history="1">
-        <w:r>
-          <w:rPr>
-            <w:rStyle w:val="a6"/>
-          </w:rPr>
-          <w:t>http://github.com/soomla/unity3d-profile</w:t>
+      <w:hyperlink r:id="rId22" w:history="1">
+        <w:r>
+          <w:rPr>
+            <w:rStyle w:val="Hyperlink"/>
+          </w:rPr>
+          <w:t>http</w:t>
+        </w:r>
+        <w:proofErr w:type="spellEnd"/>
+        <w:r>
+          <w:rPr>
+            <w:rStyle w:val="Hyperlink"/>
+          </w:rPr>
+          <w:t>://github.com/</w:t>
+        </w:r>
+        <w:proofErr w:type="spellStart"/>
+        <w:r>
+          <w:rPr>
+            <w:rStyle w:val="Hyperlink"/>
+          </w:rPr>
+          <w:t>soomla</w:t>
+        </w:r>
+        <w:proofErr w:type="spellEnd"/>
+        <w:r>
+          <w:rPr>
+            <w:rStyle w:val="Hyperlink"/>
+          </w:rPr>
+          <w:t>/unity3d-profile</w:t>
         </w:r>
       </w:hyperlink>
     </w:p>
     <w:p>
+      <w:proofErr w:type="spellStart"/>
       <w:r>
         <w:rPr>
           <w:rFonts w:ascii="宋体" w:eastAsia="宋体" w:hAnsi="宋体" w:hint="eastAsia"/>
         </w:rPr>
         <w:t>更多的文档和文章：</w:t>
       </w:r>
-      <w:hyperlink r:id="rId19" w:history="1">
-        <w:r>
-          <w:rPr>
-            <w:rStyle w:val="a6"/>
-          </w:rPr>
-          <w:t>http://know.soom.la</w:t>
+      <w:hyperlink r:id="rId23" w:history="1">
+        <w:r>
+          <w:rPr>
+            <w:rStyle w:val="Hyperlink"/>
+          </w:rPr>
+          <w:t>http</w:t>
+        </w:r>
+        <w:proofErr w:type="spellEnd"/>
+        <w:r>
+          <w:rPr>
+            <w:rStyle w:val="Hyperlink"/>
+          </w:rPr>
+          <w:t>://know.soom.la</w:t>
         </w:r>
       </w:hyperlink>
     </w:p>
     <w:p>
+      <w:proofErr w:type="spellStart"/>
       <w:r>
         <w:rPr>
           <w:rFonts w:ascii="宋体" w:eastAsia="宋体" w:hAnsi="宋体" w:hint="eastAsia"/>
@@ -1551,12 +1892,19 @@
         </w:rPr>
         <w:t>：</w:t>
       </w:r>
-      <w:hyperlink r:id="rId20" w:history="1">
-        <w:r>
-          <w:rPr>
-            <w:rStyle w:val="a6"/>
-          </w:rPr>
-          <w:t>http://answers.soom.la</w:t>
+      <w:hyperlink r:id="rId24" w:history="1">
+        <w:r>
+          <w:rPr>
+            <w:rStyle w:val="Hyperlink"/>
+          </w:rPr>
+          <w:t>http</w:t>
+        </w:r>
+        <w:proofErr w:type="spellEnd"/>
+        <w:r>
+          <w:rPr>
+            <w:rStyle w:val="Hyperlink"/>
+          </w:rPr>
+          <w:t>://answers.soom.la</w:t>
         </w:r>
       </w:hyperlink>
     </w:p>
@@ -1569,19 +1917,34 @@
     </w:p>
     <w:p>
       <w:pPr>
-        <w:pStyle w:val="a5"/>
-        <w:rPr>
-          <w:rFonts w:hint="eastAsia"/>
+        <w:pStyle w:val="Title"/>
+        <w:rPr>
           <w:lang w:eastAsia="zh-CN"/>
         </w:rPr>
       </w:pPr>
+      <w:proofErr w:type="spellStart"/>
       <w:r>
         <w:rPr>
           <w:rFonts w:ascii="宋体" w:eastAsia="宋体" w:hAnsi="宋体"/>
         </w:rPr>
         <w:lastRenderedPageBreak/>
-        <w:t>LevelUp   - 设计</w:t>
-      </w:r>
+        <w:t>LevelUp</w:t>
+      </w:r>
+      <w:proofErr w:type="spellEnd"/>
+      <w:r>
+        <w:rPr>
+          <w:rFonts w:ascii="宋体" w:eastAsia="宋体" w:hAnsi="宋体"/>
+        </w:rPr>
+        <w:t xml:space="preserve">   - </w:t>
+      </w:r>
+      <w:proofErr w:type="spellStart"/>
+      <w:r>
+        <w:rPr>
+          <w:rFonts w:ascii="宋体" w:eastAsia="宋体" w:hAnsi="宋体"/>
+        </w:rPr>
+        <w:t>设计</w:t>
+      </w:r>
+      <w:proofErr w:type="spellEnd"/>
       <w:r>
         <w:rPr>
           <w:rFonts w:ascii="宋体" w:eastAsia="宋体" w:hAnsi="宋体" w:hint="eastAsia"/>
@@ -1592,8 +1955,9 @@
     </w:p>
     <w:p>
       <w:pPr>
-        <w:pStyle w:val="a9"/>
-      </w:pPr>
+        <w:pStyle w:val="BodyText"/>
+      </w:pPr>
+      <w:proofErr w:type="spellStart"/>
       <w:r>
         <w:rPr>
           <w:rFonts w:ascii="宋体" w:eastAsia="宋体" w:hAnsi="宋体" w:hint="eastAsia"/>
@@ -1618,6 +1982,7 @@
         </w:rPr>
         <w:t>戏</w:t>
       </w:r>
+      <w:proofErr w:type="spellEnd"/>
       <w:r>
         <w:rPr>
           <w:rFonts w:ascii="宋体" w:eastAsia="宋体" w:hAnsi="宋体" w:cs="MS Mincho" w:hint="eastAsia"/>
@@ -1657,8 +2022,9 @@
     </w:p>
     <w:p>
       <w:pPr>
-        <w:pStyle w:val="a9"/>
-      </w:pPr>
+        <w:pStyle w:val="BodyText"/>
+      </w:pPr>
+      <w:proofErr w:type="spellStart"/>
       <w:r>
         <w:rPr>
           <w:rFonts w:ascii="宋体" w:eastAsia="宋体" w:hAnsi="宋体" w:hint="eastAsia"/>
@@ -1693,7 +2059,21 @@
         <w:rPr>
           <w:rFonts w:ascii="宋体" w:eastAsia="宋体" w:hAnsi="宋体"/>
         </w:rPr>
-        <w:t>Unity LevelUp</w:t>
+        <w:t>Unity</w:t>
+      </w:r>
+      <w:proofErr w:type="spellEnd"/>
+      <w:r>
+        <w:rPr>
+          <w:rFonts w:ascii="宋体" w:eastAsia="宋体" w:hAnsi="宋体"/>
+        </w:rPr>
+        <w:t xml:space="preserve"> </w:t>
+      </w:r>
+      <w:proofErr w:type="spellStart"/>
+      <w:r>
+        <w:rPr>
+          <w:rFonts w:ascii="宋体" w:eastAsia="宋体" w:hAnsi="宋体"/>
+        </w:rPr>
+        <w:t>LevelUp</w:t>
       </w:r>
       <w:r>
         <w:rPr>
@@ -1711,14 +2091,21 @@
         <w:rPr>
           <w:rFonts w:ascii="宋体" w:eastAsia="宋体" w:hAnsi="宋体" w:cs="MS Mincho" w:hint="eastAsia"/>
         </w:rPr>
-        <w:t>将推出排行榜和其他第三方集成功能！</w:t>
+        <w:t>将推出排行榜和其他第三方集成功能</w:t>
+      </w:r>
+      <w:proofErr w:type="spellEnd"/>
+      <w:r>
+        <w:rPr>
+          <w:rFonts w:ascii="宋体" w:eastAsia="宋体" w:hAnsi="宋体" w:cs="MS Mincho" w:hint="eastAsia"/>
+        </w:rPr>
+        <w:t>！</w:t>
       </w:r>
     </w:p>
     <w:p/>
     <w:p/>
     <w:p>
       <w:pPr>
-        <w:pStyle w:val="a9"/>
+        <w:pStyle w:val="BodyText"/>
       </w:pPr>
       <w:r>
         <w:rPr>
@@ -1726,12 +2113,14 @@
         </w:rPr>
         <w:t>**</w:t>
       </w:r>
+      <w:proofErr w:type="spellStart"/>
       <w:r>
         <w:rPr>
           <w:rFonts w:ascii="宋体" w:eastAsia="宋体" w:hAnsi="宋体" w:hint="eastAsia"/>
         </w:rPr>
         <w:t>成千上万的游戏已经使用</w:t>
       </w:r>
+      <w:proofErr w:type="spellEnd"/>
       <w:r>
         <w:rPr>
           <w:rFonts w:ascii="MS Mincho" w:eastAsia="MS Mincho" w:hAnsi="MS Mincho" w:cs="MS Mincho" w:hint="eastAsia"/>
@@ -1747,12 +2136,13 @@
     </w:p>
     <w:p>
       <w:pPr>
-        <w:pStyle w:val="2"/>
-      </w:pPr>
-      <w:hyperlink r:id="rId21" w:history="1">
-        <w:r>
-          <w:rPr>
-            <w:rStyle w:val="a6"/>
+        <w:pStyle w:val="Heading2"/>
+      </w:pPr>
+      <w:hyperlink r:id="rId25" w:history="1">
+        <w:proofErr w:type="spellStart"/>
+        <w:r>
+          <w:rPr>
+            <w:rStyle w:val="Hyperlink"/>
             <w:rFonts w:ascii="宋体" w:eastAsia="宋体" w:hAnsi="宋体" w:hint="eastAsia"/>
           </w:rPr>
           <w:t>网站</w:t>
@@ -1761,10 +2151,10 @@
       <w:r>
         <w:t>|</w:t>
       </w:r>
-      <w:hyperlink r:id="rId22" w:history="1">
-        <w:r>
-          <w:rPr>
-            <w:rStyle w:val="a6"/>
+      <w:hyperlink r:id="rId26" w:history="1">
+        <w:r>
+          <w:rPr>
+            <w:rStyle w:val="Hyperlink"/>
             <w:rFonts w:ascii="宋体" w:eastAsia="宋体" w:hAnsi="宋体" w:hint="eastAsia"/>
           </w:rPr>
           <w:t>文档</w:t>
@@ -1773,10 +2163,10 @@
       <w:r>
         <w:t>|</w:t>
       </w:r>
-      <w:hyperlink r:id="rId23" w:history="1">
-        <w:r>
-          <w:rPr>
-            <w:rStyle w:val="a6"/>
+      <w:hyperlink r:id="rId27" w:history="1">
+        <w:r>
+          <w:rPr>
+            <w:rStyle w:val="Hyperlink"/>
             <w:rFonts w:ascii="宋体" w:eastAsia="宋体" w:hAnsi="宋体" w:hint="eastAsia"/>
           </w:rPr>
           <w:t>视频</w:t>
@@ -1785,14 +2175,15 @@
       <w:r>
         <w:t>|</w:t>
       </w:r>
-      <w:hyperlink r:id="rId24" w:history="1">
-        <w:r>
-          <w:rPr>
-            <w:rStyle w:val="a6"/>
+      <w:hyperlink r:id="rId28" w:history="1">
+        <w:r>
+          <w:rPr>
+            <w:rStyle w:val="Hyperlink"/>
             <w:rFonts w:ascii="宋体" w:eastAsia="宋体" w:hAnsi="宋体" w:hint="eastAsia"/>
           </w:rPr>
           <w:t>论坛</w:t>
         </w:r>
+        <w:proofErr w:type="spellEnd"/>
       </w:hyperlink>
       <w:r>
         <w:tab/>
@@ -1801,62 +2192,78 @@
     <w:p/>
     <w:p>
       <w:pPr>
-        <w:pStyle w:val="a9"/>
-      </w:pPr>
-      <w:r>
-        <w:rPr>
-          <w:rFonts w:ascii="宋体" w:eastAsia="宋体" w:hAnsi="宋体"/>
-        </w:rPr>
-        <w:t>LevelUp可以产生更好的游戏设计和丰富的对象领域：</w:t>
-      </w:r>
-    </w:p>
-    <w:p>
-      <w:pPr>
-        <w:pStyle w:val="a"/>
-      </w:pPr>
+        <w:pStyle w:val="BodyText"/>
+      </w:pPr>
+      <w:proofErr w:type="spellStart"/>
+      <w:r>
+        <w:rPr>
+          <w:rFonts w:ascii="宋体" w:eastAsia="宋体" w:hAnsi="宋体"/>
+        </w:rPr>
+        <w:t>LevelUp可以产生更好的游戏设计和丰富的对象领域</w:t>
+      </w:r>
+      <w:proofErr w:type="spellEnd"/>
+      <w:r>
+        <w:rPr>
+          <w:rFonts w:ascii="宋体" w:eastAsia="宋体" w:hAnsi="宋体"/>
+        </w:rPr>
+        <w:t>：</w:t>
+      </w:r>
+    </w:p>
+    <w:p>
+      <w:pPr>
+        <w:pStyle w:val="ListBullet"/>
+      </w:pPr>
+      <w:proofErr w:type="spellStart"/>
       <w:r>
         <w:rPr>
           <w:rFonts w:ascii="宋体" w:eastAsia="宋体" w:hAnsi="宋体" w:hint="eastAsia"/>
         </w:rPr>
         <w:t>世界</w:t>
       </w:r>
-    </w:p>
-    <w:p>
-      <w:pPr>
-        <w:pStyle w:val="a"/>
-      </w:pPr>
+      <w:proofErr w:type="spellEnd"/>
+    </w:p>
+    <w:p>
+      <w:pPr>
+        <w:pStyle w:val="ListBullet"/>
+      </w:pPr>
+      <w:proofErr w:type="spellStart"/>
       <w:r>
         <w:rPr>
           <w:rFonts w:ascii="宋体" w:eastAsia="宋体" w:hAnsi="宋体" w:hint="eastAsia"/>
         </w:rPr>
         <w:t>关卡</w:t>
       </w:r>
-    </w:p>
-    <w:p>
-      <w:pPr>
-        <w:pStyle w:val="a"/>
-      </w:pPr>
+      <w:proofErr w:type="spellEnd"/>
+    </w:p>
+    <w:p>
+      <w:pPr>
+        <w:pStyle w:val="ListBullet"/>
+      </w:pPr>
+      <w:proofErr w:type="spellStart"/>
       <w:r>
         <w:rPr>
           <w:rFonts w:ascii="宋体" w:eastAsia="宋体" w:hAnsi="宋体" w:hint="eastAsia"/>
         </w:rPr>
         <w:t>积分</w:t>
       </w:r>
-    </w:p>
-    <w:p>
-      <w:pPr>
-        <w:pStyle w:val="a"/>
-      </w:pPr>
+      <w:proofErr w:type="spellEnd"/>
+    </w:p>
+    <w:p>
+      <w:pPr>
+        <w:pStyle w:val="ListBullet"/>
+      </w:pPr>
+      <w:proofErr w:type="spellStart"/>
       <w:r>
         <w:rPr>
           <w:rFonts w:ascii="宋体" w:eastAsia="宋体" w:hAnsi="宋体" w:hint="eastAsia"/>
         </w:rPr>
         <w:t>记录</w:t>
       </w:r>
-    </w:p>
-    <w:p>
-      <w:pPr>
-        <w:pStyle w:val="a"/>
+      <w:proofErr w:type="spellEnd"/>
+    </w:p>
+    <w:p>
+      <w:pPr>
+        <w:pStyle w:val="ListBullet"/>
       </w:pPr>
       <w:r>
         <w:rPr>
@@ -1874,8 +2281,9 @@
     </w:p>
     <w:p>
       <w:pPr>
-        <w:pStyle w:val="a"/>
-      </w:pPr>
+        <w:pStyle w:val="ListBullet"/>
+      </w:pPr>
+      <w:proofErr w:type="spellStart"/>
       <w:r>
         <w:rPr>
           <w:rFonts w:ascii="宋体" w:eastAsia="宋体" w:hAnsi="宋体" w:hint="eastAsia"/>
@@ -1888,11 +2296,13 @@
         </w:rPr>
         <w:t>务</w:t>
       </w:r>
-    </w:p>
-    <w:p>
-      <w:pPr>
-        <w:pStyle w:val="a"/>
-      </w:pPr>
+      <w:proofErr w:type="spellEnd"/>
+    </w:p>
+    <w:p>
+      <w:pPr>
+        <w:pStyle w:val="ListBullet"/>
+      </w:pPr>
+      <w:proofErr w:type="spellStart"/>
       <w:r>
         <w:rPr>
           <w:rFonts w:ascii="宋体" w:eastAsia="宋体" w:hAnsi="宋体" w:hint="eastAsia"/>
@@ -1905,12 +2315,14 @@
         </w:rPr>
         <w:t>励</w:t>
       </w:r>
+      <w:proofErr w:type="spellEnd"/>
     </w:p>
     <w:p/>
     <w:p>
       <w:pPr>
-        <w:pStyle w:val="a9"/>
-      </w:pPr>
+        <w:pStyle w:val="BodyText"/>
+      </w:pPr>
+      <w:proofErr w:type="spellStart"/>
       <w:r>
         <w:rPr>
           <w:rFonts w:ascii="宋体" w:eastAsia="宋体" w:hAnsi="宋体" w:hint="eastAsia"/>
@@ -1951,13 +2363,21 @@
         <w:rPr>
           <w:rFonts w:ascii="宋体" w:eastAsia="宋体" w:hAnsi="宋体" w:hint="eastAsia"/>
         </w:rPr>
-        <w:t>，你可以在玩家通过关卡，达到了很高的分数，完成任务和赢得奖励等情况中获得通知。</w:t>
-      </w:r>
-    </w:p>
-    <w:p>
-      <w:pPr>
-        <w:pStyle w:val="a9"/>
-      </w:pPr>
+        <w:t>，你可以在玩家通过关卡，达到了很高的分数，完成任务和赢得奖励等情况中获得通知</w:t>
+      </w:r>
+      <w:proofErr w:type="spellEnd"/>
+      <w:r>
+        <w:rPr>
+          <w:rFonts w:ascii="宋体" w:eastAsia="宋体" w:hAnsi="宋体" w:hint="eastAsia"/>
+        </w:rPr>
+        <w:t>。</w:t>
+      </w:r>
+    </w:p>
+    <w:p>
+      <w:pPr>
+        <w:pStyle w:val="BodyText"/>
+      </w:pPr>
+      <w:proofErr w:type="spellStart"/>
       <w:r>
         <w:rPr>
           <w:rFonts w:ascii="宋体" w:eastAsia="宋体" w:hAnsi="宋体" w:hint="eastAsia"/>
@@ -2078,6 +2498,7 @@
         </w:rPr>
         <w:t>Android</w:t>
       </w:r>
+      <w:proofErr w:type="spellEnd"/>
       <w:r>
         <w:rPr>
           <w:rFonts w:ascii="宋体" w:eastAsia="宋体" w:hAnsi="宋体" w:hint="eastAsia"/>
@@ -2093,7 +2514,7 @@
     </w:p>
     <w:p>
       <w:pPr>
-        <w:pStyle w:val="a9"/>
+        <w:pStyle w:val="BodyText"/>
       </w:pPr>
       <w:r>
         <w:rPr>
@@ -2111,35 +2532,64 @@
         <w:rPr>
           <w:rFonts w:ascii="宋体" w:eastAsia="宋体" w:hAnsi="宋体" w:cs="MS Mincho" w:hint="eastAsia"/>
         </w:rPr>
-        <w:t>看整合</w:t>
-      </w:r>
-      <w:r>
-        <w:rPr>
-          <w:rFonts w:ascii="宋体" w:eastAsia="宋体" w:hAnsi="宋体" w:cs="宋体" w:hint="eastAsia"/>
-        </w:rPr>
-        <w:t>说</w:t>
-      </w:r>
-      <w:r>
-        <w:rPr>
-          <w:rFonts w:ascii="宋体" w:eastAsia="宋体" w:hAnsi="宋体" w:cs="MS Mincho" w:hint="eastAsia"/>
-        </w:rPr>
-        <w:t>明和示例游</w:t>
-      </w:r>
-      <w:r>
-        <w:rPr>
-          <w:rFonts w:ascii="宋体" w:eastAsia="宋体" w:hAnsi="宋体" w:cs="宋体" w:hint="eastAsia"/>
-        </w:rPr>
-        <w:t>戏</w:t>
-      </w:r>
-      <w:r>
-        <w:rPr>
-          <w:rFonts w:ascii="宋体" w:eastAsia="宋体" w:hAnsi="宋体" w:cs="MS Mincho" w:hint="eastAsia"/>
-        </w:rPr>
-        <w:t>教程</w:t>
-      </w:r>
+        <w:t>看</w:t>
+      </w:r>
+      <w:hyperlink r:id="rId29" w:history="1">
+        <w:r>
+          <w:rPr>
+            <w:rStyle w:val="Hyperlink"/>
+            <w:rFonts w:ascii="宋体" w:eastAsia="宋体" w:hAnsi="宋体" w:cs="MS Mincho" w:hint="eastAsia"/>
+          </w:rPr>
+          <w:t>整合</w:t>
+        </w:r>
+        <w:r>
+          <w:rPr>
+            <w:rStyle w:val="Hyperlink"/>
+            <w:rFonts w:ascii="宋体" w:eastAsia="宋体" w:hAnsi="宋体" w:cs="宋体" w:hint="eastAsia"/>
+          </w:rPr>
+          <w:t>说</w:t>
+        </w:r>
+        <w:r>
+          <w:rPr>
+            <w:rStyle w:val="Hyperlink"/>
+            <w:rFonts w:ascii="宋体" w:eastAsia="宋体" w:hAnsi="宋体" w:cs="MS Mincho" w:hint="eastAsia"/>
+          </w:rPr>
+          <w:t>明</w:t>
+        </w:r>
+      </w:hyperlink>
+      <w:r>
+        <w:rPr>
+          <w:rFonts w:ascii="宋体" w:eastAsia="宋体" w:hAnsi="宋体" w:cs="MS Mincho" w:hint="eastAsia"/>
+        </w:rPr>
+        <w:t>和</w:t>
+      </w:r>
+      <w:hyperlink r:id="rId30" w:history="1">
+        <w:r>
+          <w:rPr>
+            <w:rStyle w:val="Hyperlink"/>
+            <w:rFonts w:ascii="宋体" w:eastAsia="宋体" w:hAnsi="宋体" w:cs="MS Mincho" w:hint="eastAsia"/>
+          </w:rPr>
+          <w:t>示例游</w:t>
+        </w:r>
+        <w:r>
+          <w:rPr>
+            <w:rStyle w:val="Hyperlink"/>
+            <w:rFonts w:ascii="宋体" w:eastAsia="宋体" w:hAnsi="宋体" w:cs="宋体" w:hint="eastAsia"/>
+          </w:rPr>
+          <w:t>戏</w:t>
+        </w:r>
+        <w:r>
+          <w:rPr>
+            <w:rStyle w:val="Hyperlink"/>
+            <w:rFonts w:ascii="宋体" w:eastAsia="宋体" w:hAnsi="宋体" w:cs="MS Mincho" w:hint="eastAsia"/>
+          </w:rPr>
+          <w:t>教程</w:t>
+        </w:r>
+      </w:hyperlink>
     </w:p>
     <w:p/>
     <w:p>
+      <w:proofErr w:type="spellStart"/>
       <w:r>
         <w:rPr>
           <w:rFonts w:ascii="宋体" w:eastAsia="宋体" w:hAnsi="宋体" w:hint="eastAsia"/>
@@ -2158,32 +2608,62 @@
         </w:rPr>
         <w:t>目：</w:t>
       </w:r>
-      <w:hyperlink r:id="rId25" w:history="1">
-        <w:r>
-          <w:rPr>
-            <w:rStyle w:val="a6"/>
-          </w:rPr>
-          <w:t>http://github.com/soomla/unity3d-levelup</w:t>
+      <w:hyperlink r:id="rId31" w:history="1">
+        <w:r>
+          <w:rPr>
+            <w:rStyle w:val="Hyperlink"/>
+          </w:rPr>
+          <w:t>http</w:t>
+        </w:r>
+        <w:proofErr w:type="spellEnd"/>
+        <w:r>
+          <w:rPr>
+            <w:rStyle w:val="Hyperlink"/>
+          </w:rPr>
+          <w:t>://github.com/</w:t>
+        </w:r>
+        <w:proofErr w:type="spellStart"/>
+        <w:r>
+          <w:rPr>
+            <w:rStyle w:val="Hyperlink"/>
+          </w:rPr>
+          <w:t>soomla</w:t>
+        </w:r>
+        <w:proofErr w:type="spellEnd"/>
+        <w:r>
+          <w:rPr>
+            <w:rStyle w:val="Hyperlink"/>
+          </w:rPr>
+          <w:t>/unity3d-levelup</w:t>
         </w:r>
       </w:hyperlink>
     </w:p>
     <w:p>
+      <w:proofErr w:type="spellStart"/>
       <w:r>
         <w:rPr>
           <w:rFonts w:ascii="宋体" w:eastAsia="宋体" w:hAnsi="宋体" w:hint="eastAsia"/>
         </w:rPr>
         <w:t>更多的文档和文章：</w:t>
       </w:r>
-      <w:hyperlink r:id="rId26" w:history="1">
-        <w:r>
-          <w:rPr>
-            <w:rStyle w:val="a6"/>
-          </w:rPr>
-          <w:t>http://know.soom.la</w:t>
+      <w:hyperlink r:id="rId32" w:history="1">
+        <w:r>
+          <w:rPr>
+            <w:rStyle w:val="Hyperlink"/>
+          </w:rPr>
+          <w:t>http</w:t>
+        </w:r>
+        <w:proofErr w:type="spellEnd"/>
+        <w:r>
+          <w:rPr>
+            <w:rStyle w:val="Hyperlink"/>
+          </w:rPr>
+          <w:t>://know.soom.la</w:t>
         </w:r>
       </w:hyperlink>
     </w:p>
     <w:p>
+      <w:proofErr w:type="spellStart"/>
       <w:r>
         <w:rPr>
           <w:rFonts w:ascii="宋体" w:eastAsia="宋体" w:hAnsi="宋体" w:hint="eastAsia"/>
@@ -2196,12 +2676,19 @@
         </w:rPr>
         <w:t>：</w:t>
       </w:r>
-      <w:hyperlink r:id="rId27" w:history="1">
-        <w:r>
-          <w:rPr>
-            <w:rStyle w:val="a6"/>
-          </w:rPr>
-          <w:t>http://answers.soom.la</w:t>
+      <w:hyperlink r:id="rId33" w:history="1">
+        <w:r>
+          <w:rPr>
+            <w:rStyle w:val="Hyperlink"/>
+          </w:rPr>
+          <w:t>http</w:t>
+        </w:r>
+        <w:proofErr w:type="spellEnd"/>
+        <w:r>
+          <w:rPr>
+            <w:rStyle w:val="Hyperlink"/>
+          </w:rPr>
+          <w:t>://answers.soom.la</w:t>
         </w:r>
       </w:hyperlink>
     </w:p>
@@ -2219,7 +2706,7 @@
 </file>
 
 <file path=word/endnotes.xml><?xml version="1.0" encoding="utf-8"?>
-<w:endnotes xmlns:ve="http://schemas.openxmlformats.org/markup-compatibility/2006" xmlns:o="urn:schemas-microsoft-com:office:office" xmlns:r="http://schemas.openxmlformats.org/officeDocument/2006/relationships" xmlns:m="http://schemas.openxmlformats.org/officeDocument/2006/math" xmlns:v="urn:schemas-microsoft-com:vml" xmlns:wp="http://schemas.openxmlformats.org/drawingml/2006/wordprocessingDrawing" xmlns:w10="urn:schemas-microsoft-com:office:word" xmlns:w="http://schemas.openxmlformats.org/wordprocessingml/2006/main" xmlns:wne="http://schemas.microsoft.com/office/word/2006/wordml">
+<w:endnotes xmlns:wpc="http://schemas.microsoft.com/office/word/2010/wordprocessingCanvas" xmlns:mo="http://schemas.microsoft.com/office/mac/office/2008/main" xmlns:mc="http://schemas.openxmlformats.org/markup-compatibility/2006" xmlns:mv="urn:schemas-microsoft-com:mac:vml" xmlns:o="urn:schemas-microsoft-com:office:office" xmlns:r="http://schemas.openxmlformats.org/officeDocument/2006/relationships" xmlns:m="http://schemas.openxmlformats.org/officeDocument/2006/math" xmlns:v="urn:schemas-microsoft-com:vml" xmlns:wp14="http://schemas.microsoft.com/office/word/2010/wordprocessingDrawing" xmlns:wp="http://schemas.openxmlformats.org/drawingml/2006/wordprocessingDrawing" xmlns:w10="urn:schemas-microsoft-com:office:word" xmlns:w="http://schemas.openxmlformats.org/wordprocessingml/2006/main" xmlns:w14="http://schemas.microsoft.com/office/word/2010/wordml" xmlns:wpg="http://schemas.microsoft.com/office/word/2010/wordprocessingGroup" xmlns:wpi="http://schemas.microsoft.com/office/word/2010/wordprocessingInk" xmlns:wne="http://schemas.microsoft.com/office/word/2006/wordml" xmlns:wps="http://schemas.microsoft.com/office/word/2010/wordprocessingShape" mc:Ignorable="w14 wp14">
   <w:endnote w:type="separator" w:id="-1">
     <w:p>
       <w:r>
@@ -2238,7 +2725,7 @@
 </file>
 
 <file path=word/footnotes.xml><?xml version="1.0" encoding="utf-8"?>
-<w:footnotes xmlns:ve="http://schemas.openxmlformats.org/markup-compatibility/2006" xmlns:o="urn:schemas-microsoft-com:office:office" xmlns:r="http://schemas.openxmlformats.org/officeDocument/2006/relationships" xmlns:m="http://schemas.openxmlformats.org/officeDocument/2006/math" xmlns:v="urn:schemas-microsoft-com:vml" xmlns:wp="http://schemas.openxmlformats.org/drawingml/2006/wordprocessingDrawing" xmlns:w10="urn:schemas-microsoft-com:office:word" xmlns:w="http://schemas.openxmlformats.org/wordprocessingml/2006/main" xmlns:wne="http://schemas.microsoft.com/office/word/2006/wordml">
+<w:footnotes xmlns:wpc="http://schemas.microsoft.com/office/word/2010/wordprocessingCanvas" xmlns:mo="http://schemas.microsoft.com/office/mac/office/2008/main" xmlns:mc="http://schemas.openxmlformats.org/markup-compatibility/2006" xmlns:mv="urn:schemas-microsoft-com:mac:vml" xmlns:o="urn:schemas-microsoft-com:office:office" xmlns:r="http://schemas.openxmlformats.org/officeDocument/2006/relationships" xmlns:m="http://schemas.openxmlformats.org/officeDocument/2006/math" xmlns:v="urn:schemas-microsoft-com:vml" xmlns:wp14="http://schemas.microsoft.com/office/word/2010/wordprocessingDrawing" xmlns:wp="http://schemas.openxmlformats.org/drawingml/2006/wordprocessingDrawing" xmlns:w10="urn:schemas-microsoft-com:office:word" xmlns:w="http://schemas.openxmlformats.org/wordprocessingml/2006/main" xmlns:w14="http://schemas.microsoft.com/office/word/2010/wordml" xmlns:wpg="http://schemas.microsoft.com/office/word/2010/wordprocessingGroup" xmlns:wpi="http://schemas.microsoft.com/office/word/2010/wordprocessingInk" xmlns:wne="http://schemas.microsoft.com/office/word/2006/wordml" xmlns:wps="http://schemas.microsoft.com/office/word/2010/wordprocessingShape" mc:Ignorable="w14 wp14">
   <w:footnote w:type="separator" w:id="-1">
     <w:p>
       <w:r>
@@ -2257,7 +2744,7 @@
 </file>
 
 <file path=word/numbering.xml><?xml version="1.0" encoding="utf-8"?>
-<w:numbering xmlns:ve="http://schemas.openxmlformats.org/markup-compatibility/2006" xmlns:o="urn:schemas-microsoft-com:office:office" xmlns:r="http://schemas.openxmlformats.org/officeDocument/2006/relationships" xmlns:m="http://schemas.openxmlformats.org/officeDocument/2006/math" xmlns:v="urn:schemas-microsoft-com:vml" xmlns:wp="http://schemas.openxmlformats.org/drawingml/2006/wordprocessingDrawing" xmlns:w10="urn:schemas-microsoft-com:office:word" xmlns:w="http://schemas.openxmlformats.org/wordprocessingml/2006/main" xmlns:wne="http://schemas.microsoft.com/office/word/2006/wordml">
+<w:numbering xmlns:wpc="http://schemas.microsoft.com/office/word/2010/wordprocessingCanvas" xmlns:mo="http://schemas.microsoft.com/office/mac/office/2008/main" xmlns:mc="http://schemas.openxmlformats.org/markup-compatibility/2006" xmlns:mv="urn:schemas-microsoft-com:mac:vml" xmlns:o="urn:schemas-microsoft-com:office:office" xmlns:r="http://schemas.openxmlformats.org/officeDocument/2006/relationships" xmlns:m="http://schemas.openxmlformats.org/officeDocument/2006/math" xmlns:v="urn:schemas-microsoft-com:vml" xmlns:wp14="http://schemas.microsoft.com/office/word/2010/wordprocessingDrawing" xmlns:wp="http://schemas.openxmlformats.org/drawingml/2006/wordprocessingDrawing" xmlns:w10="urn:schemas-microsoft-com:office:word" xmlns:w="http://schemas.openxmlformats.org/wordprocessingml/2006/main" xmlns:w14="http://schemas.microsoft.com/office/word/2010/wordml" xmlns:wpg="http://schemas.microsoft.com/office/word/2010/wordprocessingGroup" xmlns:wpi="http://schemas.microsoft.com/office/word/2010/wordprocessingInk" xmlns:wne="http://schemas.microsoft.com/office/word/2006/wordml" xmlns:wps="http://schemas.microsoft.com/office/word/2010/wordprocessingShape" mc:Ignorable="w14 wp14">
   <w:abstractNum w:abstractNumId="0">
     <w:nsid w:val="FFFFFF89"/>
     <w:multiLevelType w:val="singleLevel"/>
@@ -2265,7 +2752,7 @@
     <w:lvl w:ilvl="0">
       <w:start w:val="1"/>
       <w:numFmt w:val="bullet"/>
-      <w:pStyle w:val="a"/>
+      <w:pStyle w:val="ListBullet"/>
       <w:lvlText w:val=""/>
       <w:lvlJc w:val="left"/>
       <w:pPr>
@@ -2518,7 +3005,7 @@
 </file>
 
 <file path=word/styles.xml><?xml version="1.0" encoding="utf-8"?>
-<w:styles xmlns:r="http://schemas.openxmlformats.org/officeDocument/2006/relationships" xmlns:w="http://schemas.openxmlformats.org/wordprocessingml/2006/main">
+<w:styles xmlns:mc="http://schemas.openxmlformats.org/markup-compatibility/2006" xmlns:r="http://schemas.openxmlformats.org/officeDocument/2006/relationships" xmlns:w="http://schemas.openxmlformats.org/wordprocessingml/2006/main" xmlns:w14="http://schemas.microsoft.com/office/word/2010/wordml" mc:Ignorable="w14">
   <w:docDefaults>
     <w:rPrDefault>
       <w:rPr>
@@ -2530,7 +3017,7 @@
     </w:rPrDefault>
     <w:pPrDefault/>
   </w:docDefaults>
-  <w:latentStyles w:defLockedState="0" w:defUIPriority="99" w:defSemiHidden="1" w:defUnhideWhenUsed="1" w:defQFormat="0" w:count="267">
+  <w:latentStyles w:defLockedState="0" w:defUIPriority="99" w:defSemiHidden="1" w:defUnhideWhenUsed="1" w:defQFormat="0" w:count="276">
     <w:lsdException w:name="Normal" w:semiHidden="0" w:uiPriority="0" w:unhideWhenUsed="0" w:qFormat="1"/>
     <w:lsdException w:name="heading 1" w:semiHidden="0" w:uiPriority="9" w:unhideWhenUsed="0" w:qFormat="1"/>
     <w:lsdException w:name="heading 2" w:uiPriority="9" w:qFormat="1"/>
@@ -2669,16 +3156,16 @@
     <w:lsdException w:name="Bibliography" w:uiPriority="37"/>
     <w:lsdException w:name="TOC Heading" w:uiPriority="39" w:qFormat="1"/>
   </w:latentStyles>
-  <w:style w:type="paragraph" w:default="1" w:styleId="a0">
+  <w:style w:type="paragraph" w:default="1" w:styleId="Normal">
     <w:name w:val="Normal"/>
     <w:qFormat/>
     <w:rsid w:val="002504BB"/>
   </w:style>
-  <w:style w:type="paragraph" w:styleId="2">
+  <w:style w:type="paragraph" w:styleId="Heading2">
     <w:name w:val="heading 2"/>
-    <w:basedOn w:val="a0"/>
-    <w:next w:val="a0"/>
-    <w:link w:val="2Char"/>
+    <w:basedOn w:val="Normal"/>
+    <w:next w:val="Normal"/>
+    <w:link w:val="Heading2Char"/>
     <w:uiPriority w:val="9"/>
     <w:unhideWhenUsed/>
     <w:qFormat/>
@@ -2698,11 +3185,11 @@
       <w:szCs w:val="26"/>
     </w:rPr>
   </w:style>
-  <w:style w:type="paragraph" w:styleId="3">
+  <w:style w:type="paragraph" w:styleId="Heading3">
     <w:name w:val="heading 3"/>
-    <w:basedOn w:val="a0"/>
-    <w:next w:val="a0"/>
-    <w:link w:val="3Char"/>
+    <w:basedOn w:val="Normal"/>
+    <w:next w:val="Normal"/>
+    <w:link w:val="Heading3Char"/>
     <w:uiPriority w:val="9"/>
     <w:unhideWhenUsed/>
     <w:qFormat/>
@@ -2720,18 +3207,17 @@
       <w:color w:val="4F81BD" w:themeColor="accent1"/>
     </w:rPr>
   </w:style>
-  <w:style w:type="character" w:default="1" w:styleId="a1">
+  <w:style w:type="character" w:default="1" w:styleId="DefaultParagraphFont">
     <w:name w:val="Default Paragraph Font"/>
     <w:uiPriority w:val="1"/>
     <w:semiHidden/>
     <w:unhideWhenUsed/>
   </w:style>
-  <w:style w:type="table" w:default="1" w:styleId="a2">
+  <w:style w:type="table" w:default="1" w:styleId="TableNormal">
     <w:name w:val="Normal Table"/>
     <w:uiPriority w:val="99"/>
     <w:semiHidden/>
     <w:unhideWhenUsed/>
-    <w:qFormat/>
     <w:tblPr>
       <w:tblInd w:w="0" w:type="dxa"/>
       <w:tblCellMar>
@@ -2742,15 +3228,15 @@
       </w:tblCellMar>
     </w:tblPr>
   </w:style>
-  <w:style w:type="numbering" w:default="1" w:styleId="a3">
+  <w:style w:type="numbering" w:default="1" w:styleId="NoList">
     <w:name w:val="No List"/>
     <w:uiPriority w:val="99"/>
     <w:semiHidden/>
     <w:unhideWhenUsed/>
   </w:style>
-  <w:style w:type="paragraph" w:styleId="a4">
+  <w:style w:type="paragraph" w:styleId="ListParagraph">
     <w:name w:val="List Paragraph"/>
-    <w:basedOn w:val="a0"/>
+    <w:basedOn w:val="Normal"/>
     <w:uiPriority w:val="34"/>
     <w:qFormat/>
     <w:rsid w:val="002C521A"/>
@@ -2759,11 +3245,11 @@
       <w:contextualSpacing/>
     </w:pPr>
   </w:style>
-  <w:style w:type="paragraph" w:styleId="a5">
+  <w:style w:type="paragraph" w:styleId="Title">
     <w:name w:val="Title"/>
-    <w:basedOn w:val="a0"/>
-    <w:next w:val="a0"/>
-    <w:link w:val="Char"/>
+    <w:basedOn w:val="Normal"/>
+    <w:next w:val="Normal"/>
+    <w:link w:val="TitleChar"/>
     <w:uiPriority w:val="10"/>
     <w:qFormat/>
     <w:rsid w:val="002C521A"/>
@@ -2783,10 +3269,10 @@
       <w:szCs w:val="52"/>
     </w:rPr>
   </w:style>
-  <w:style w:type="character" w:customStyle="1" w:styleId="Char">
-    <w:name w:val="标题 Char"/>
-    <w:basedOn w:val="a1"/>
-    <w:link w:val="a5"/>
+  <w:style w:type="character" w:customStyle="1" w:styleId="TitleChar">
+    <w:name w:val="Title Char"/>
+    <w:basedOn w:val="DefaultParagraphFont"/>
+    <w:link w:val="Title"/>
     <w:uiPriority w:val="10"/>
     <w:rsid w:val="002C521A"/>
     <w:rPr>
@@ -2798,9 +3284,9 @@
       <w:szCs w:val="52"/>
     </w:rPr>
   </w:style>
-  <w:style w:type="character" w:styleId="a6">
+  <w:style w:type="character" w:styleId="Hyperlink">
     <w:name w:val="Hyperlink"/>
-    <w:basedOn w:val="a1"/>
+    <w:basedOn w:val="DefaultParagraphFont"/>
     <w:uiPriority w:val="99"/>
     <w:unhideWhenUsed/>
     <w:rsid w:val="00F6560A"/>
@@ -2809,9 +3295,9 @@
       <w:u w:val="single"/>
     </w:rPr>
   </w:style>
-  <w:style w:type="character" w:styleId="a7">
+  <w:style w:type="character" w:styleId="FollowedHyperlink">
     <w:name w:val="FollowedHyperlink"/>
-    <w:basedOn w:val="a1"/>
+    <w:basedOn w:val="DefaultParagraphFont"/>
     <w:uiPriority w:val="99"/>
     <w:semiHidden/>
     <w:unhideWhenUsed/>
@@ -2821,10 +3307,10 @@
       <w:u w:val="single"/>
     </w:rPr>
   </w:style>
-  <w:style w:type="character" w:customStyle="1" w:styleId="2Char">
-    <w:name w:val="标题 2 Char"/>
-    <w:basedOn w:val="a1"/>
-    <w:link w:val="2"/>
+  <w:style w:type="character" w:customStyle="1" w:styleId="Heading2Char">
+    <w:name w:val="Heading 2 Char"/>
+    <w:basedOn w:val="DefaultParagraphFont"/>
+    <w:link w:val="Heading2"/>
     <w:uiPriority w:val="9"/>
     <w:rsid w:val="00793135"/>
     <w:rPr>
@@ -2836,10 +3322,10 @@
       <w:szCs w:val="26"/>
     </w:rPr>
   </w:style>
-  <w:style w:type="character" w:customStyle="1" w:styleId="3Char">
-    <w:name w:val="标题 3 Char"/>
-    <w:basedOn w:val="a1"/>
-    <w:link w:val="3"/>
+  <w:style w:type="character" w:customStyle="1" w:styleId="Heading3Char">
+    <w:name w:val="Heading 3 Char"/>
+    <w:basedOn w:val="DefaultParagraphFont"/>
+    <w:link w:val="Heading3"/>
     <w:uiPriority w:val="9"/>
     <w:rsid w:val="00793135"/>
     <w:rPr>
@@ -2849,9 +3335,9 @@
       <w:color w:val="4F81BD" w:themeColor="accent1"/>
     </w:rPr>
   </w:style>
-  <w:style w:type="paragraph" w:styleId="a8">
+  <w:style w:type="paragraph" w:styleId="List">
     <w:name w:val="List"/>
-    <w:basedOn w:val="a0"/>
+    <w:basedOn w:val="Normal"/>
     <w:uiPriority w:val="99"/>
     <w:unhideWhenUsed/>
     <w:rsid w:val="00793135"/>
@@ -2860,9 +3346,9 @@
       <w:contextualSpacing/>
     </w:pPr>
   </w:style>
-  <w:style w:type="paragraph" w:styleId="a">
+  <w:style w:type="paragraph" w:styleId="ListBullet">
     <w:name w:val="List Bullet"/>
-    <w:basedOn w:val="a0"/>
+    <w:basedOn w:val="Normal"/>
     <w:uiPriority w:val="99"/>
     <w:unhideWhenUsed/>
     <w:rsid w:val="00793135"/>
@@ -2873,10 +3359,10 @@
       <w:contextualSpacing/>
     </w:pPr>
   </w:style>
-  <w:style w:type="paragraph" w:styleId="a9">
+  <w:style w:type="paragraph" w:styleId="BodyText">
     <w:name w:val="Body Text"/>
-    <w:basedOn w:val="a0"/>
-    <w:link w:val="Char0"/>
+    <w:basedOn w:val="Normal"/>
+    <w:link w:val="BodyTextChar"/>
     <w:uiPriority w:val="99"/>
     <w:unhideWhenUsed/>
     <w:rsid w:val="00793135"/>
@@ -2884,17 +3370,17 @@
       <w:spacing w:after="120"/>
     </w:pPr>
   </w:style>
-  <w:style w:type="character" w:customStyle="1" w:styleId="Char0">
-    <w:name w:val="正文文本 Char"/>
-    <w:basedOn w:val="a1"/>
-    <w:link w:val="a9"/>
+  <w:style w:type="character" w:customStyle="1" w:styleId="BodyTextChar">
+    <w:name w:val="Body Text Char"/>
+    <w:basedOn w:val="DefaultParagraphFont"/>
+    <w:link w:val="BodyText"/>
     <w:uiPriority w:val="99"/>
     <w:rsid w:val="00793135"/>
   </w:style>
-  <w:style w:type="paragraph" w:styleId="aa">
+  <w:style w:type="paragraph" w:styleId="Header">
     <w:name w:val="header"/>
-    <w:basedOn w:val="a0"/>
-    <w:link w:val="Char1"/>
+    <w:basedOn w:val="Normal"/>
+    <w:link w:val="HeaderChar"/>
     <w:uiPriority w:val="99"/>
     <w:semiHidden/>
     <w:unhideWhenUsed/>
@@ -2915,10 +3401,10 @@
       <w:szCs w:val="18"/>
     </w:rPr>
   </w:style>
-  <w:style w:type="character" w:customStyle="1" w:styleId="Char1">
-    <w:name w:val="页眉 Char"/>
-    <w:basedOn w:val="a1"/>
-    <w:link w:val="aa"/>
+  <w:style w:type="character" w:customStyle="1" w:styleId="HeaderChar">
+    <w:name w:val="Header Char"/>
+    <w:basedOn w:val="DefaultParagraphFont"/>
+    <w:link w:val="Header"/>
     <w:uiPriority w:val="99"/>
     <w:semiHidden/>
     <w:rsid w:val="002E0811"/>
@@ -2927,10 +3413,10 @@
       <w:szCs w:val="18"/>
     </w:rPr>
   </w:style>
-  <w:style w:type="paragraph" w:styleId="ab">
+  <w:style w:type="paragraph" w:styleId="Footer">
     <w:name w:val="footer"/>
-    <w:basedOn w:val="a0"/>
-    <w:link w:val="Char2"/>
+    <w:basedOn w:val="Normal"/>
+    <w:link w:val="FooterChar"/>
     <w:uiPriority w:val="99"/>
     <w:semiHidden/>
     <w:unhideWhenUsed/>
@@ -2947,10 +3433,10 @@
       <w:szCs w:val="18"/>
     </w:rPr>
   </w:style>
-  <w:style w:type="character" w:customStyle="1" w:styleId="Char2">
-    <w:name w:val="页脚 Char"/>
-    <w:basedOn w:val="a1"/>
-    <w:link w:val="ab"/>
+  <w:style w:type="character" w:customStyle="1" w:styleId="FooterChar">
+    <w:name w:val="Footer Char"/>
+    <w:basedOn w:val="DefaultParagraphFont"/>
+    <w:link w:val="Footer"/>
     <w:uiPriority w:val="99"/>
     <w:semiHidden/>
     <w:rsid w:val="002E0811"/>

</xml_diff>